<commit_message>
Adds rules about implementation.
</commit_message>
<xml_diff>
--- a/doc/Project.docx
+++ b/doc/Project.docx
@@ -25,7 +25,6 @@
         <w:jc w:val="both"/>
         <w:rPr>
           <w:rFonts w:cs="B Nazanin"/>
-          <w:rtl/>
           <w:lang w:bidi="fa-IR"/>
         </w:rPr>
       </w:pPr>
@@ -222,6 +221,162 @@
           <w:lang w:bidi="fa-IR"/>
         </w:rPr>
         <w:t xml:space="preserve"> تبدیل کرده و پس از دریافت جواب این تبدیل معکوس را مجددا انجام می‌دهد.</w:t>
+      </w:r>
+    </w:p>
+    <w:p>
+      <w:pPr>
+        <w:pStyle w:val="Heading2"/>
+        <w:rPr>
+          <w:rtl/>
+          <w:lang w:bidi="fa-IR"/>
+        </w:rPr>
+      </w:pPr>
+      <w:r>
+        <w:rPr>
+          <w:rFonts w:hint="cs"/>
+          <w:rtl/>
+          <w:lang w:bidi="fa-IR"/>
+        </w:rPr>
+        <w:t>قوانین</w:t>
+      </w:r>
+    </w:p>
+    <w:p>
+      <w:pPr>
+        <w:bidi/>
+        <w:rPr>
+          <w:rFonts w:cs="B Nazanin"/>
+          <w:rtl/>
+          <w:lang w:bidi="fa-IR"/>
+        </w:rPr>
+      </w:pPr>
+      <w:r>
+        <w:rPr>
+          <w:rFonts w:cs="B Nazanin" w:hint="cs"/>
+          <w:rtl/>
+          <w:lang w:bidi="fa-IR"/>
+        </w:rPr>
+        <w:t xml:space="preserve">۱. پیاده‌سازی تنها با زبان جاوا می‌تواند صورت </w:t>
+      </w:r>
+      <w:r>
+        <w:rPr>
+          <w:rFonts w:cs="B Nazanin" w:hint="cs"/>
+          <w:rtl/>
+          <w:lang w:bidi="fa-IR"/>
+        </w:rPr>
+        <w:t>می‌گیرد</w:t>
+      </w:r>
+      <w:r>
+        <w:rPr>
+          <w:rFonts w:cs="B Nazanin" w:hint="cs"/>
+          <w:rtl/>
+          <w:lang w:bidi="fa-IR"/>
+        </w:rPr>
+        <w:t>.</w:t>
+      </w:r>
+    </w:p>
+    <w:p>
+      <w:pPr>
+        <w:bidi/>
+        <w:rPr>
+          <w:rFonts w:cs="B Nazanin"/>
+          <w:rtl/>
+          <w:lang w:bidi="fa-IR"/>
+        </w:rPr>
+      </w:pPr>
+      <w:r>
+        <w:rPr>
+          <w:rFonts w:cs="B Nazanin" w:hint="cs"/>
+          <w:rtl/>
+          <w:lang w:bidi="fa-IR"/>
+        </w:rPr>
+        <w:t xml:space="preserve">۲. ارسال و دریافت بسته‌ها تماما با استفاده از </w:t>
+      </w:r>
+      <w:r>
+        <w:rPr>
+          <w:rFonts w:cs="B Nazanin"/>
+          <w:lang w:bidi="fa-IR"/>
+        </w:rPr>
+        <w:t>Socket</w:t>
+      </w:r>
+      <w:r>
+        <w:rPr>
+          <w:rFonts w:cs="B Nazanin" w:hint="cs"/>
+          <w:rtl/>
+          <w:lang w:bidi="fa-IR"/>
+        </w:rPr>
+        <w:t>ها در جاوا صورت می‌گیرد و قسمت‌های مربوط به ساخت، گوش دادن، ارسال و دریافت می‌بایست در کد شما بوده و قابل رویت باشند.</w:t>
+      </w:r>
+    </w:p>
+    <w:p>
+      <w:pPr>
+        <w:bidi/>
+        <w:rPr>
+          <w:rFonts w:cs="B Nazanin"/>
+          <w:lang w:bidi="fa-IR"/>
+        </w:rPr>
+      </w:pPr>
+      <w:r>
+        <w:rPr>
+          <w:rFonts w:cs="B Nazanin" w:hint="cs"/>
+          <w:rtl/>
+          <w:lang w:bidi="fa-IR"/>
+        </w:rPr>
+        <w:t xml:space="preserve">۳. بسته‌های </w:t>
+      </w:r>
+      <w:r>
+        <w:rPr>
+          <w:rFonts w:cs="B Nazanin"/>
+          <w:lang w:bidi="fa-IR"/>
+        </w:rPr>
+        <w:t>DNS</w:t>
+      </w:r>
+      <w:r>
+        <w:rPr>
+          <w:rFonts w:cs="B Nazanin" w:hint="cs"/>
+          <w:rtl/>
+          <w:lang w:bidi="fa-IR"/>
+        </w:rPr>
+        <w:t xml:space="preserve"> و </w:t>
+      </w:r>
+      <w:r>
+        <w:rPr>
+          <w:rFonts w:cs="B Nazanin"/>
+          <w:lang w:bidi="fa-IR"/>
+        </w:rPr>
+        <w:t>HTTP</w:t>
+      </w:r>
+      <w:r>
+        <w:rPr>
+          <w:rFonts w:cs="B Nazanin" w:hint="cs"/>
+          <w:rtl/>
+          <w:lang w:bidi="fa-IR"/>
+        </w:rPr>
+        <w:t xml:space="preserve"> می‌بایست به وسیله‌ی شما و بدون استفاده از هیچ کتابخانه‌ای ساخته و پردازش شوند.</w:t>
+      </w:r>
+      <w:r>
+        <w:rPr>
+          <w:rFonts w:cs="B Nazanin" w:hint="cs"/>
+          <w:rtl/>
+          <w:lang w:bidi="fa-IR"/>
+        </w:rPr>
+        <w:t xml:space="preserve"> قسمت‌های مربوط می‌بایست در کد شما به صورت مشخص قابل رویت باشند.</w:t>
+      </w:r>
+    </w:p>
+    <w:p>
+      <w:pPr>
+        <w:bidi/>
+        <w:rPr>
+          <w:rFonts w:cs="B Nazanin" w:hint="cs"/>
+          <w:lang w:bidi="fa-IR"/>
+        </w:rPr>
+      </w:pPr>
+      <w:r>
+        <w:rPr>
+          <w:rFonts w:cs="B Nazanin" w:hint="cs"/>
+          <w:rtl/>
+          <w:lang w:bidi="fa-IR"/>
+        </w:rPr>
+        <w:t>۴. دقت داشته باشید در موارد بالا استفاده از کتابخانه‌های استاندارد جاوا نیز مجاز نمی‌باشد.</w:t>
       </w:r>
     </w:p>
     <w:p>
@@ -608,6 +763,7 @@
           <w:rFonts w:ascii="Inconsolata for Powerline" w:hAnsi="Inconsolata for Powerline" w:cs="B Nazanin"/>
           <w:lang w:bidi="fa-IR"/>
         </w:rPr>
+        <w:lastRenderedPageBreak/>
         <w:t xml:space="preserve">proxy </w:t>
       </w:r>
       <w:r>
@@ -682,14 +838,8 @@
           <w:lang w:bidi="fa-IR"/>
         </w:rPr>
       </w:pPr>
-      <w:r>
-        <w:rPr>
-          <w:rFonts w:cs="B Nazanin"/>
-          <w:rtl/>
-          <w:lang w:bidi="fa-IR"/>
-        </w:rPr>
-        <w:br w:type="page"/>
-      </w:r>
+      <w:bookmarkStart w:id="0" w:name="_GoBack"/>
+      <w:bookmarkEnd w:id="0"/>
     </w:p>
     <w:p>
       <w:pPr>
@@ -708,7 +858,6 @@
           <w:rtl/>
           <w:lang w:bidi="fa-IR"/>
         </w:rPr>
-        <w:lastRenderedPageBreak/>
         <w:t>یک مثال از دستور فوق می‌تواند مشابه شکل زیر باشد:</w:t>
       </w:r>
     </w:p>
@@ -1890,6 +2039,7 @@
           <w:rtl/>
           <w:lang w:bidi="fa-IR"/>
         </w:rPr>
+        <w:lastRenderedPageBreak/>
         <w:t xml:space="preserve">امتیاز اضافه: تقاضاهایی که یکبار قبلا انجام شده است را در پروکسی </w:t>
       </w:r>
       <w:r>
@@ -2034,7 +2184,6 @@
           <w:rtl/>
           <w:lang w:bidi="fa-IR"/>
         </w:rPr>
-        <w:lastRenderedPageBreak/>
         <w:t xml:space="preserve">کاربرد </w:t>
       </w:r>
       <w:r>
@@ -2984,6 +3133,7 @@
         <w:separator/>
       </w:r>
     </w:p>
+    <w:p/>
   </w:endnote>
   <w:endnote w:type="continuationSeparator" w:id="0">
     <w:p>
@@ -2991,6 +3141,7 @@
         <w:continuationSeparator/>
       </w:r>
     </w:p>
+    <w:p/>
   </w:endnote>
 </w:endnotes>
 </file>
@@ -3029,6 +3180,7 @@
       <w:pStyle w:val="Footer"/>
     </w:pPr>
   </w:p>
+  <w:p/>
 </w:ftr>
 </file>
 
@@ -3060,6 +3212,7 @@
         <w:separator/>
       </w:r>
     </w:p>
+    <w:p/>
   </w:footnote>
   <w:footnote w:type="continuationSeparator" w:id="0">
     <w:p>
@@ -3067,6 +3220,7 @@
         <w:continuationSeparator/>
       </w:r>
     </w:p>
+    <w:p/>
   </w:footnote>
 </w:footnotes>
 </file>
@@ -3078,6 +3232,7 @@
       <w:pStyle w:val="Header"/>
     </w:pPr>
   </w:p>
+  <w:p/>
 </w:hdr>
 </file>
 
@@ -3089,7 +3244,7 @@
       <w:spacing w:after="0" w:line="216" w:lineRule="auto"/>
       <w:jc w:val="center"/>
       <w:rPr>
-        <w:rFonts w:ascii="IranNastaliq" w:hAnsi="IranNastaliq" w:cs="IranNastaliq" w:hint="cs"/>
+        <w:rFonts w:ascii="IranNastaliq" w:hAnsi="IranNastaliq" w:cs="IranNastaliq"/>
         <w:sz w:val="32"/>
         <w:szCs w:val="32"/>
         <w:rtl/>
@@ -3260,8 +3415,6 @@
       </w:rPr>
       <w:t>اول</w:t>
     </w:r>
-    <w:bookmarkStart w:id="0" w:name="_GoBack"/>
-    <w:bookmarkEnd w:id="0"/>
     <w:r>
       <w:rPr>
         <w:rFonts w:ascii="IranNastaliq" w:hAnsi="IranNastaliq" w:cs="IranNastaliq" w:hint="cs"/>
@@ -3706,6 +3859,7 @@
       </w:rPr>
     </w:pPr>
   </w:p>
+  <w:p/>
 </w:hdr>
 </file>
 
@@ -3852,7 +4006,15 @@
         <w:rtl/>
         <w:lang w:bidi="fa-IR"/>
       </w:rPr>
-      <w:t xml:space="preserve"> بسمه تعالی</w:t>
+      <w:t xml:space="preserve"> </w:t>
+    </w:r>
+    <w:r>
+      <w:rPr>
+        <w:rFonts w:ascii="IranNastaliq" w:hAnsi="IranNastaliq" w:cs="IranNastaliq"/>
+        <w:rtl/>
+        <w:lang w:bidi="fa-IR"/>
+      </w:rPr>
+      <w:t>بسمه تعالی</w:t>
     </w:r>
   </w:p>
   <w:p>
@@ -3934,17 +4096,7 @@
         <w:rtl/>
         <w:lang w:bidi="fa-IR"/>
       </w:rPr>
-      <w:t xml:space="preserve">شبکه‌های  کامپیوتری ،  </w:t>
-    </w:r>
-    <w:r>
-      <w:rPr>
-        <w:rFonts w:ascii="IranNastaliq" w:hAnsi="IranNastaliq" w:cs="IranNastaliq" w:hint="cs"/>
-        <w:sz w:val="32"/>
-        <w:szCs w:val="32"/>
-        <w:rtl/>
-        <w:lang w:bidi="fa-IR"/>
-      </w:rPr>
-      <w:t xml:space="preserve">نیمسال </w:t>
+      <w:t xml:space="preserve">شبکه‌های  کامپیوتری ،  نیمسال </w:t>
     </w:r>
     <w:r>
       <w:rPr>
@@ -4371,7 +4523,7 @@
         <v:path o:extrusionok="f" gradientshapeok="t" o:connecttype="rect"/>
         <o:lock v:ext="edit" aspectratio="t"/>
       </v:shapetype>
-      <v:shape id="_x0000_i1030" type="#_x0000_t75" style="width:14.25pt;height:14.25pt" o:bullet="t">
+      <v:shape id="_x0000_i1034" type="#_x0000_t75" style="width:14.25pt;height:14.25pt" o:bullet="t">
         <v:imagedata r:id="rId1" o:title="mso4629"/>
       </v:shape>
     </w:pict>
@@ -8727,7 +8879,7 @@
 </file>
 
 <file path=customXml/itemProps1.xml><?xml version="1.0" encoding="utf-8"?>
-<ds:datastoreItem xmlns:ds="http://schemas.openxmlformats.org/officeDocument/2006/customXml" ds:itemID="{B9495BE8-9125-4C0A-AE51-7EF09F31F054}">
+<ds:datastoreItem xmlns:ds="http://schemas.openxmlformats.org/officeDocument/2006/customXml" ds:itemID="{F2AC01A4-C7B3-4E1C-8BE9-259D426410EA}">
   <ds:schemaRefs>
     <ds:schemaRef ds:uri="http://schemas.openxmlformats.org/officeDocument/2006/bibliography"/>
   </ds:schemaRefs>

</xml_diff>